<commit_message>
feedback customized by categories and languages
</commit_message>
<xml_diff>
--- a/user documentation.docx
+++ b/user documentation.docx
@@ -592,29 +592,7 @@
           <w:lang w:eastAsia="en-GB"/>
           <w14:ligatures w14:val="none"/>
         </w:rPr>
-        <w:t>Within this line of code: “</w:t>
-      </w:r>
-      <w:r>
-        <w:rPr>
-          <w:rFonts w:ascii="Times New Roman" w:eastAsia="Times New Roman" w:hAnsi="Times New Roman" w:cs="Times New Roman"/>
-          <w:kern w:val="0"/>
-          <w:sz w:val="24"/>
-          <w:szCs w:val="24"/>
-          <w:lang w:eastAsia="en-GB"/>
-          <w14:ligatures w14:val="none"/>
-        </w:rPr>
-        <w:t>file_path = "C:/Users/vikiv/OneDrive - Hämeen ammattikorkeakoulu/learnwell_dataset.xlsx"</w:t>
-      </w:r>
-      <w:r>
-        <w:rPr>
-          <w:rFonts w:ascii="Times New Roman" w:eastAsia="Times New Roman" w:hAnsi="Times New Roman" w:cs="Times New Roman"/>
-          <w:kern w:val="0"/>
-          <w:sz w:val="24"/>
-          <w:szCs w:val="24"/>
-          <w:lang w:eastAsia="en-GB"/>
-          <w14:ligatures w14:val="none"/>
-        </w:rPr>
-        <w:t>”</w:t>
+        <w:t>Within this line of code: “file_path = "C:/Users/vikiv/OneDrive - Hämeen ammattikorkeakoulu/learnwell_dataset.xlsx"”</w:t>
       </w:r>
     </w:p>
     <w:p>
@@ -716,6 +694,367 @@
     </w:p>
     <w:p>
       <w:pPr>
+        <w:tabs>
+          <w:tab w:val="left" w:pos="916"/>
+          <w:tab w:val="left" w:pos="1832"/>
+          <w:tab w:val="left" w:pos="2748"/>
+          <w:tab w:val="left" w:pos="3664"/>
+          <w:tab w:val="left" w:pos="4580"/>
+          <w:tab w:val="left" w:pos="5496"/>
+          <w:tab w:val="left" w:pos="6412"/>
+          <w:tab w:val="left" w:pos="7328"/>
+          <w:tab w:val="left" w:pos="8244"/>
+          <w:tab w:val="left" w:pos="9160"/>
+          <w:tab w:val="left" w:pos="10076"/>
+          <w:tab w:val="left" w:pos="10992"/>
+          <w:tab w:val="left" w:pos="11908"/>
+          <w:tab w:val="left" w:pos="12824"/>
+          <w:tab w:val="left" w:pos="13740"/>
+          <w:tab w:val="left" w:pos="14656"/>
+        </w:tabs>
+        <w:spacing w:after="0" w:line="360" w:lineRule="auto"/>
+        <w:jc w:val="both"/>
+        <w:rPr>
+          <w:rFonts w:ascii="Times New Roman" w:eastAsia="Times New Roman" w:hAnsi="Times New Roman" w:cs="Times New Roman"/>
+          <w:kern w:val="0"/>
+          <w:sz w:val="24"/>
+          <w:szCs w:val="24"/>
+          <w:lang w:eastAsia="en-GB"/>
+          <w14:ligatures w14:val="none"/>
+        </w:rPr>
+      </w:pPr>
+    </w:p>
+    <w:p>
+      <w:pPr>
+        <w:tabs>
+          <w:tab w:val="left" w:pos="916"/>
+          <w:tab w:val="left" w:pos="1832"/>
+          <w:tab w:val="left" w:pos="2748"/>
+          <w:tab w:val="left" w:pos="3664"/>
+          <w:tab w:val="left" w:pos="4580"/>
+          <w:tab w:val="left" w:pos="5496"/>
+          <w:tab w:val="left" w:pos="6412"/>
+          <w:tab w:val="left" w:pos="7328"/>
+          <w:tab w:val="left" w:pos="8244"/>
+          <w:tab w:val="left" w:pos="9160"/>
+          <w:tab w:val="left" w:pos="10076"/>
+          <w:tab w:val="left" w:pos="10992"/>
+          <w:tab w:val="left" w:pos="11908"/>
+          <w:tab w:val="left" w:pos="12824"/>
+          <w:tab w:val="left" w:pos="13740"/>
+          <w:tab w:val="left" w:pos="14656"/>
+        </w:tabs>
+        <w:spacing w:after="0" w:line="360" w:lineRule="auto"/>
+        <w:jc w:val="both"/>
+        <w:rPr>
+          <w:rFonts w:ascii="Times New Roman" w:eastAsia="Times New Roman" w:hAnsi="Times New Roman" w:cs="Times New Roman"/>
+          <w:kern w:val="0"/>
+          <w:sz w:val="24"/>
+          <w:szCs w:val="24"/>
+          <w:lang w:eastAsia="en-GB"/>
+          <w14:ligatures w14:val="none"/>
+        </w:rPr>
+      </w:pPr>
+      <w:r>
+        <w:rPr>
+          <w:rFonts w:ascii="Times New Roman" w:eastAsia="Times New Roman" w:hAnsi="Times New Roman" w:cs="Times New Roman"/>
+          <w:kern w:val="0"/>
+          <w:sz w:val="24"/>
+          <w:szCs w:val="24"/>
+          <w:lang w:eastAsia="en-GB"/>
+          <w14:ligatures w14:val="none"/>
+        </w:rPr>
+        <w:t>---------</w:t>
+      </w:r>
+    </w:p>
+    <w:p>
+      <w:pPr>
+        <w:tabs>
+          <w:tab w:val="left" w:pos="916"/>
+          <w:tab w:val="left" w:pos="1832"/>
+          <w:tab w:val="left" w:pos="2748"/>
+          <w:tab w:val="left" w:pos="3664"/>
+          <w:tab w:val="left" w:pos="4580"/>
+          <w:tab w:val="left" w:pos="5496"/>
+          <w:tab w:val="left" w:pos="6412"/>
+          <w:tab w:val="left" w:pos="7328"/>
+          <w:tab w:val="left" w:pos="8244"/>
+          <w:tab w:val="left" w:pos="9160"/>
+          <w:tab w:val="left" w:pos="10076"/>
+          <w:tab w:val="left" w:pos="10992"/>
+          <w:tab w:val="left" w:pos="11908"/>
+          <w:tab w:val="left" w:pos="12824"/>
+          <w:tab w:val="left" w:pos="13740"/>
+          <w:tab w:val="left" w:pos="14656"/>
+        </w:tabs>
+        <w:spacing w:after="0" w:line="360" w:lineRule="auto"/>
+        <w:jc w:val="both"/>
+        <w:rPr>
+          <w:rFonts w:ascii="Times New Roman" w:eastAsia="Times New Roman" w:hAnsi="Times New Roman" w:cs="Times New Roman"/>
+          <w:kern w:val="0"/>
+          <w:sz w:val="24"/>
+          <w:szCs w:val="24"/>
+          <w:lang w:eastAsia="en-GB"/>
+          <w14:ligatures w14:val="none"/>
+        </w:rPr>
+      </w:pPr>
+      <w:r>
+        <w:rPr>
+          <w:rFonts w:ascii="Times New Roman" w:eastAsia="Times New Roman" w:hAnsi="Times New Roman" w:cs="Times New Roman"/>
+          <w:kern w:val="0"/>
+          <w:sz w:val="24"/>
+          <w:szCs w:val="24"/>
+          <w:lang w:eastAsia="en-GB"/>
+          <w14:ligatures w14:val="none"/>
+        </w:rPr>
+        <w:t xml:space="preserve">How to </w:t>
+      </w:r>
+      <w:r>
+        <w:rPr>
+          <w:rFonts w:ascii="Times New Roman" w:eastAsia="Times New Roman" w:hAnsi="Times New Roman" w:cs="Times New Roman"/>
+          <w:kern w:val="0"/>
+          <w:sz w:val="24"/>
+          <w:szCs w:val="24"/>
+          <w:lang w:eastAsia="en-GB"/>
+          <w14:ligatures w14:val="none"/>
+        </w:rPr>
+        <w:t>provide the customized feedback in Finnish or English</w:t>
+      </w:r>
+    </w:p>
+    <w:p>
+      <w:pPr>
+        <w:tabs>
+          <w:tab w:val="left" w:pos="916"/>
+          <w:tab w:val="left" w:pos="1832"/>
+          <w:tab w:val="left" w:pos="2748"/>
+          <w:tab w:val="left" w:pos="3664"/>
+          <w:tab w:val="left" w:pos="4580"/>
+          <w:tab w:val="left" w:pos="5496"/>
+          <w:tab w:val="left" w:pos="6412"/>
+          <w:tab w:val="left" w:pos="7328"/>
+          <w:tab w:val="left" w:pos="8244"/>
+        </w:tabs>
+        <w:spacing w:after="0" w:line="360" w:lineRule="auto"/>
+        <w:jc w:val="both"/>
+        <w:rPr>
+          <w:rFonts w:ascii="Times New Roman" w:eastAsia="Times New Roman" w:hAnsi="Times New Roman" w:cs="Times New Roman"/>
+          <w:kern w:val="0"/>
+          <w:sz w:val="24"/>
+          <w:szCs w:val="24"/>
+          <w:lang w:eastAsia="en-GB"/>
+          <w14:ligatures w14:val="none"/>
+        </w:rPr>
+      </w:pPr>
+      <w:r>
+        <w:rPr>
+          <w:rFonts w:ascii="Times New Roman" w:eastAsia="Times New Roman" w:hAnsi="Times New Roman" w:cs="Times New Roman"/>
+          <w:kern w:val="0"/>
+          <w:sz w:val="24"/>
+          <w:szCs w:val="24"/>
+          <w:lang w:eastAsia="en-GB"/>
+          <w14:ligatures w14:val="none"/>
+        </w:rPr>
+        <w:t>1. Plan the response in the file at:</w:t>
+      </w:r>
+      <w:r>
+        <w:rPr>
+          <w:rFonts w:ascii="Times New Roman" w:eastAsia="Times New Roman" w:hAnsi="Times New Roman" w:cs="Times New Roman"/>
+          <w:kern w:val="0"/>
+          <w:sz w:val="24"/>
+          <w:szCs w:val="24"/>
+          <w:lang w:eastAsia="en-GB"/>
+          <w14:ligatures w14:val="none"/>
+        </w:rPr>
+        <w:t xml:space="preserve"> </w:t>
+      </w:r>
+      <w:r>
+        <w:rPr>
+          <w:rFonts w:ascii="Times New Roman" w:eastAsia="Times New Roman" w:hAnsi="Times New Roman" w:cs="Times New Roman"/>
+          <w:kern w:val="0"/>
+          <w:sz w:val="24"/>
+          <w:szCs w:val="24"/>
+          <w:lang w:eastAsia="en-GB"/>
+          <w14:ligatures w14:val="none"/>
+        </w:rPr>
+        <w:t>./</w:t>
+      </w:r>
+      <w:r>
+        <w:rPr>
+          <w:rFonts w:ascii="Times New Roman" w:eastAsia="Times New Roman" w:hAnsi="Times New Roman" w:cs="Times New Roman"/>
+          <w:kern w:val="0"/>
+          <w:sz w:val="24"/>
+          <w:szCs w:val="24"/>
+          <w:lang w:eastAsia="en-GB"/>
+          <w14:ligatures w14:val="none"/>
+        </w:rPr>
+        <w:t>feedbackSettings</w:t>
+      </w:r>
+      <w:r>
+        <w:rPr>
+          <w:rFonts w:ascii="Times New Roman" w:eastAsia="Times New Roman" w:hAnsi="Times New Roman" w:cs="Times New Roman"/>
+          <w:kern w:val="0"/>
+          <w:sz w:val="24"/>
+          <w:szCs w:val="24"/>
+          <w:lang w:eastAsia="en-GB"/>
+          <w14:ligatures w14:val="none"/>
+        </w:rPr>
+        <w:t>/</w:t>
+      </w:r>
+      <w:r>
+        <w:rPr>
+          <w:rFonts w:ascii="Times New Roman" w:eastAsia="Times New Roman" w:hAnsi="Times New Roman" w:cs="Times New Roman"/>
+          <w:kern w:val="0"/>
+          <w:sz w:val="24"/>
+          <w:szCs w:val="24"/>
+          <w:lang w:eastAsia="en-GB"/>
+          <w14:ligatures w14:val="none"/>
+        </w:rPr>
+        <w:t>feedbackCategoriesPlan.md</w:t>
+      </w:r>
+      <w:r>
+        <w:rPr>
+          <w:rFonts w:ascii="Times New Roman" w:eastAsia="Times New Roman" w:hAnsi="Times New Roman" w:cs="Times New Roman"/>
+          <w:kern w:val="0"/>
+          <w:sz w:val="24"/>
+          <w:szCs w:val="24"/>
+          <w:lang w:eastAsia="en-GB"/>
+          <w14:ligatures w14:val="none"/>
+        </w:rPr>
+        <w:t>. Currently there are 8 categories with 3 options for each, so there are 8*3 = 24 files in English and 24 files in Finnish.</w:t>
+      </w:r>
+    </w:p>
+    <w:p>
+      <w:pPr>
+        <w:tabs>
+          <w:tab w:val="left" w:pos="916"/>
+          <w:tab w:val="left" w:pos="1832"/>
+          <w:tab w:val="left" w:pos="2748"/>
+          <w:tab w:val="left" w:pos="3664"/>
+          <w:tab w:val="left" w:pos="4580"/>
+          <w:tab w:val="left" w:pos="5496"/>
+          <w:tab w:val="left" w:pos="6412"/>
+          <w:tab w:val="left" w:pos="7328"/>
+          <w:tab w:val="left" w:pos="8244"/>
+          <w:tab w:val="left" w:pos="9160"/>
+          <w:tab w:val="left" w:pos="10076"/>
+          <w:tab w:val="left" w:pos="10992"/>
+          <w:tab w:val="left" w:pos="11908"/>
+          <w:tab w:val="left" w:pos="12824"/>
+          <w:tab w:val="left" w:pos="13740"/>
+          <w:tab w:val="left" w:pos="14656"/>
+        </w:tabs>
+        <w:spacing w:after="0" w:line="360" w:lineRule="auto"/>
+        <w:jc w:val="both"/>
+        <w:rPr>
+          <w:rFonts w:ascii="Times New Roman" w:eastAsia="Times New Roman" w:hAnsi="Times New Roman" w:cs="Times New Roman"/>
+          <w:kern w:val="0"/>
+          <w:sz w:val="24"/>
+          <w:szCs w:val="24"/>
+          <w:lang w:eastAsia="en-GB"/>
+          <w14:ligatures w14:val="none"/>
+        </w:rPr>
+      </w:pPr>
+      <w:r>
+        <w:rPr>
+          <w:rFonts w:ascii="Times New Roman" w:eastAsia="Times New Roman" w:hAnsi="Times New Roman" w:cs="Times New Roman"/>
+          <w:kern w:val="0"/>
+          <w:sz w:val="24"/>
+          <w:szCs w:val="24"/>
+          <w:lang w:eastAsia="en-GB"/>
+          <w14:ligatures w14:val="none"/>
+        </w:rPr>
+        <w:t>2</w:t>
+      </w:r>
+      <w:r>
+        <w:rPr>
+          <w:rFonts w:ascii="Times New Roman" w:eastAsia="Times New Roman" w:hAnsi="Times New Roman" w:cs="Times New Roman"/>
+          <w:kern w:val="0"/>
+          <w:sz w:val="24"/>
+          <w:szCs w:val="24"/>
+          <w:lang w:eastAsia="en-GB"/>
+          <w14:ligatures w14:val="none"/>
+        </w:rPr>
+        <w:t>. Prepare the paragraphs in their respective file</w:t>
+      </w:r>
+      <w:r>
+        <w:rPr>
+          <w:rFonts w:ascii="Times New Roman" w:eastAsia="Times New Roman" w:hAnsi="Times New Roman" w:cs="Times New Roman"/>
+          <w:kern w:val="0"/>
+          <w:sz w:val="24"/>
+          <w:szCs w:val="24"/>
+          <w:lang w:eastAsia="en-GB"/>
+          <w14:ligatures w14:val="none"/>
+        </w:rPr>
+        <w:t>s</w:t>
+      </w:r>
+      <w:r>
+        <w:rPr>
+          <w:rFonts w:ascii="Times New Roman" w:eastAsia="Times New Roman" w:hAnsi="Times New Roman" w:cs="Times New Roman"/>
+          <w:kern w:val="0"/>
+          <w:sz w:val="24"/>
+          <w:szCs w:val="24"/>
+          <w:lang w:eastAsia="en-GB"/>
+          <w14:ligatures w14:val="none"/>
+        </w:rPr>
+        <w:t xml:space="preserve"> in the ./htmlFeedback/paragraphsResponse folder</w:t>
+      </w:r>
+      <w:r>
+        <w:rPr>
+          <w:rFonts w:ascii="Times New Roman" w:eastAsia="Times New Roman" w:hAnsi="Times New Roman" w:cs="Times New Roman"/>
+          <w:kern w:val="0"/>
+          <w:sz w:val="24"/>
+          <w:szCs w:val="24"/>
+          <w:lang w:eastAsia="en-GB"/>
+          <w14:ligatures w14:val="none"/>
+        </w:rPr>
+        <w:t>.</w:t>
+      </w:r>
+    </w:p>
+    <w:p>
+      <w:pPr>
+        <w:tabs>
+          <w:tab w:val="left" w:pos="916"/>
+          <w:tab w:val="left" w:pos="1832"/>
+          <w:tab w:val="left" w:pos="2748"/>
+          <w:tab w:val="left" w:pos="3664"/>
+          <w:tab w:val="left" w:pos="4580"/>
+          <w:tab w:val="left" w:pos="5496"/>
+          <w:tab w:val="left" w:pos="6412"/>
+          <w:tab w:val="left" w:pos="7328"/>
+          <w:tab w:val="left" w:pos="8244"/>
+          <w:tab w:val="left" w:pos="9160"/>
+          <w:tab w:val="left" w:pos="10076"/>
+          <w:tab w:val="left" w:pos="10992"/>
+          <w:tab w:val="left" w:pos="11908"/>
+          <w:tab w:val="left" w:pos="12824"/>
+          <w:tab w:val="left" w:pos="13740"/>
+          <w:tab w:val="left" w:pos="14656"/>
+        </w:tabs>
+        <w:spacing w:after="0" w:line="360" w:lineRule="auto"/>
+        <w:jc w:val="both"/>
+        <w:rPr>
+          <w:rFonts w:ascii="Times New Roman" w:eastAsia="Times New Roman" w:hAnsi="Times New Roman" w:cs="Times New Roman"/>
+          <w:kern w:val="0"/>
+          <w:sz w:val="24"/>
+          <w:szCs w:val="24"/>
+          <w:lang w:eastAsia="en-GB"/>
+          <w14:ligatures w14:val="none"/>
+        </w:rPr>
+      </w:pPr>
+      <w:r>
+        <w:rPr>
+          <w:rFonts w:ascii="Times New Roman" w:eastAsia="Times New Roman" w:hAnsi="Times New Roman" w:cs="Times New Roman"/>
+          <w:kern w:val="0"/>
+          <w:sz w:val="24"/>
+          <w:szCs w:val="24"/>
+          <w:lang w:eastAsia="en-GB"/>
+          <w14:ligatures w14:val="none"/>
+        </w:rPr>
+        <w:t>3. Based on the selected language option of the user (fi or en) and the calculated score for each category, the respective responses from the txt files in the folder (mentioned in paragraph 2. Above) will load into the response page.</w:t>
+      </w:r>
+    </w:p>
+    <w:p>
+      <w:pPr>
         <w:spacing w:line="360" w:lineRule="auto"/>
         <w:jc w:val="both"/>
         <w:rPr>
@@ -726,6 +1065,17 @@
           <w:szCs w:val="24"/>
         </w:rPr>
       </w:pPr>
+      <w:r>
+        <w:rPr>
+          <w:rFonts w:ascii="Times New Roman" w:eastAsia="Times New Roman" w:hAnsi="Times New Roman" w:cs="Times New Roman"/>
+          <w:kern w:val="0"/>
+          <w:sz w:val="24"/>
+          <w:szCs w:val="24"/>
+          <w:lang w:eastAsia="en-GB"/>
+          <w14:ligatures w14:val="none"/>
+        </w:rPr>
+        <w:t>---------</w:t>
+      </w:r>
     </w:p>
     <w:sectPr>
       <w:pgSz w:w="11906" w:h="16838"/>

</xml_diff>